<commit_message>
fixed potential encoding problem in unit test
</commit_message>
<xml_diff>
--- a/src/test/resources/org/wickedsource/docxstamper/ExpressionReplacementInGlobalParagraphsTest.docx
+++ b/src/test/resources/org/wickedsource/docxstamper/ExpressionReplacementInGlobalParagraphsTest.docx
@@ -10,11 +10,7 @@
       </w:pPr>
       <w:r>
         <w:rPr/>
-        <w:t>Expression</w:t>
-      </w:r>
-      <w:r>
-        <w:rPr/>
-        <w:t xml:space="preserve"> Replacement in global paragraphs</w:t>
+        <w:t>Expression Replacement in global paragraphs</w:t>
       </w:r>
     </w:p>
     <w:p>
@@ -42,7 +38,7 @@
         <w:rPr>
           <w:lang w:val="de-DE"/>
         </w:rPr>
-        <w:t>In this paragraph, the variable „name“ should be resolved to the value ${name}.</w:t>
+        <w:t>In this paragraph, the variable name should be resolved to the value ${name}.</w:t>
       </w:r>
     </w:p>
     <w:p>
@@ -57,7 +53,7 @@
         <w:rPr>
           <w:lang w:val="de-DE"/>
         </w:rPr>
-        <w:t>In this paragraph, the variable „foo“ should not be resolved: ${foo}.</w:t>
+        <w:t>In this paragraph, the variable foo should not be resolved: ${foo}.</w:t>
       </w:r>
     </w:p>
     <w:sectPr>

</xml_diff>

<commit_message>
added builder pattern for DocxStamperConfiguration moved configuration methods from DocxStamper to DocxStamperConfiguration added tests for custom processors and resolvers
</commit_message>
<xml_diff>
--- a/src/test/resources/org/wickedsource/docxstamper/ExpressionReplacementInGlobalParagraphsTest.docx
+++ b/src/test/resources/org/wickedsource/docxstamper/ExpressionReplacementInGlobalParagraphsTest.docx
@@ -1,6 +1,6 @@
 
 <file path=word/document.xml><?xml version="1.0" encoding="utf-8"?>
-<w:document xmlns:o="urn:schemas-microsoft-com:office:office" xmlns:r="http://schemas.openxmlformats.org/officeDocument/2006/relationships" xmlns:v="urn:schemas-microsoft-com:vml" xmlns:w="http://schemas.openxmlformats.org/wordprocessingml/2006/main" xmlns:w10="urn:schemas-microsoft-com:office:word" xmlns:wp="http://schemas.openxmlformats.org/drawingml/2006/wordprocessingDrawing">
+<w:document xmlns:o="urn:schemas-microsoft-com:office:office" xmlns:r="http://schemas.openxmlformats.org/officeDocument/2006/relationships" xmlns:v="urn:schemas-microsoft-com:vml" xmlns:w="http://schemas.openxmlformats.org/wordprocessingml/2006/main" xmlns:w10="urn:schemas-microsoft-com:office:word" xmlns:wp="http://schemas.openxmlformats.org/drawingml/2006/wordprocessingDrawing" xmlns:wps="http://schemas.microsoft.com/office/word/2010/wordprocessingShape" xmlns:wpg="http://schemas.microsoft.com/office/word/2010/wordprocessingGroup" xmlns:mc="http://schemas.openxmlformats.org/markup-compatibility/2006" xmlns:wp14="http://schemas.microsoft.com/office/word/2010/wordprocessingDrawing" xmlns:w14="http://schemas.microsoft.com/office/word/2010/wordml" mc:Ignorable="w14 wp14">
   <w:body>
     <w:p>
       <w:pPr>
@@ -20,6 +20,8 @@
           <w:lang w:val="de-DE"/>
         </w:rPr>
       </w:pPr>
+      <w:bookmarkStart w:id="0" w:name="__DdeLink__8_471475923"/>
+      <w:bookmarkEnd w:id="0"/>
       <w:r>
         <w:rPr>
           <w:lang w:val="de-DE"/>
@@ -30,9 +32,7 @@
     <w:p>
       <w:pPr>
         <w:pStyle w:val="Textkrper"/>
-        <w:rPr>
-          <w:lang w:val="de-DE"/>
-        </w:rPr>
+        <w:rPr/>
       </w:pPr>
       <w:r>
         <w:rPr>
@@ -59,9 +59,7 @@
       <w:pPr>
         <w:pStyle w:val="Textkrper"/>
         <w:spacing w:before="0" w:after="140"/>
-        <w:rPr>
-          <w:lang w:val="de-DE"/>
-        </w:rPr>
+        <w:rPr/>
       </w:pPr>
       <w:r>
         <w:rPr>
@@ -98,12 +96,11 @@
 </file>
 
 <file path=word/styles.xml><?xml version="1.0" encoding="utf-8"?>
-<w:styles xmlns:w="http://schemas.openxmlformats.org/wordprocessingml/2006/main">
+<w:styles xmlns:w="http://schemas.openxmlformats.org/wordprocessingml/2006/main" xmlns:w14="http://schemas.microsoft.com/office/word/2010/wordml" xmlns:mc="http://schemas.openxmlformats.org/markup-compatibility/2006" mc:Ignorable="w14">
   <w:docDefaults>
     <w:rPrDefault>
       <w:rPr>
         <w:rFonts w:ascii="Liberation Serif" w:hAnsi="Liberation Serif" w:eastAsia="SimSun" w:cs="Mangal"/>
-        <w:sz w:val="24"/>
         <w:szCs w:val="24"/>
         <w:lang w:val="de-DE" w:eastAsia="zh-CN" w:bidi="hi-IN"/>
       </w:rPr>
@@ -114,6 +111,7 @@
   </w:docDefaults>
   <w:style w:type="paragraph" w:styleId="Normal">
     <w:name w:val="Normal"/>
+    <w:qFormat/>
     <w:pPr>
       <w:widowControl w:val="false"/>
       <w:suppressAutoHyphens w:val="true"/>
@@ -129,8 +127,9 @@
     </w:rPr>
   </w:style>
   <w:style w:type="paragraph" w:styleId="Berschrift1">
-    <w:name w:val="Überschrift 1"/>
-    <w:basedOn w:val="Berschrift"/>
+    <w:name w:val="Heading 1"/>
+    <w:basedOn w:val="Berschrift"/>
+    <w:qFormat/>
     <w:pPr>
       <w:spacing w:before="240" w:after="120"/>
       <w:outlineLvl w:val="0"/>
@@ -143,8 +142,9 @@
     </w:rPr>
   </w:style>
   <w:style w:type="paragraph" w:styleId="Berschrift2">
-    <w:name w:val="Überschrift 2"/>
-    <w:basedOn w:val="Berschrift"/>
+    <w:name w:val="Heading 2"/>
+    <w:basedOn w:val="Berschrift"/>
+    <w:qFormat/>
     <w:pPr>
       <w:spacing w:before="200" w:after="120"/>
       <w:outlineLvl w:val="1"/>
@@ -157,8 +157,9 @@
     </w:rPr>
   </w:style>
   <w:style w:type="paragraph" w:styleId="Berschrift3">
-    <w:name w:val="Überschrift 3"/>
-    <w:basedOn w:val="Berschrift"/>
+    <w:name w:val="Heading 3"/>
+    <w:basedOn w:val="Berschrift"/>
+    <w:qFormat/>
     <w:pPr>
       <w:spacing w:before="140" w:after="120"/>
       <w:outlineLvl w:val="2"/>
@@ -173,6 +174,7 @@
   </w:style>
   <w:style w:type="character" w:styleId="Aufzhlungszeichen">
     <w:name w:val="Aufzählungszeichen"/>
+    <w:qFormat/>
     <w:rPr>
       <w:rFonts w:ascii="OpenSymbol" w:hAnsi="OpenSymbol" w:eastAsia="OpenSymbol" w:cs="OpenSymbol"/>
     </w:rPr>
@@ -181,6 +183,7 @@
     <w:name w:val="Überschrift"/>
     <w:basedOn w:val="Normal"/>
     <w:next w:val="Textkrper"/>
+    <w:qFormat/>
     <w:pPr>
       <w:keepNext/>
       <w:spacing w:before="240" w:after="120"/>
@@ -192,7 +195,7 @@
     </w:rPr>
   </w:style>
   <w:style w:type="paragraph" w:styleId="Textkrper">
-    <w:name w:val="Textkörper"/>
+    <w:name w:val="Body Text"/>
     <w:basedOn w:val="Normal"/>
     <w:pPr>
       <w:spacing w:lineRule="auto" w:line="288" w:before="0" w:after="140"/>
@@ -200,7 +203,7 @@
     <w:rPr/>
   </w:style>
   <w:style w:type="paragraph" w:styleId="Liste">
-    <w:name w:val="Liste"/>
+    <w:name w:val="List"/>
     <w:basedOn w:val="Textkrper"/>
     <w:pPr/>
     <w:rPr>
@@ -208,8 +211,9 @@
     </w:rPr>
   </w:style>
   <w:style w:type="paragraph" w:styleId="Beschriftung">
-    <w:name w:val="Beschriftung"/>
-    <w:basedOn w:val="Normal"/>
+    <w:name w:val="Caption"/>
+    <w:basedOn w:val="Normal"/>
+    <w:qFormat/>
     <w:pPr>
       <w:suppressLineNumbers/>
       <w:spacing w:before="120" w:after="120"/>
@@ -225,6 +229,7 @@
   <w:style w:type="paragraph" w:styleId="Verzeichnis">
     <w:name w:val="Verzeichnis"/>
     <w:basedOn w:val="Normal"/>
+    <w:qFormat/>
     <w:pPr>
       <w:suppressLineNumbers/>
     </w:pPr>
@@ -235,6 +240,7 @@
   <w:style w:type="paragraph" w:styleId="Zitat">
     <w:name w:val="Zitat"/>
     <w:basedOn w:val="Normal"/>
+    <w:qFormat/>
     <w:pPr>
       <w:spacing w:before="0" w:after="283"/>
       <w:ind w:left="567" w:right="567" w:hanging="0"/>
@@ -242,8 +248,9 @@
     <w:rPr/>
   </w:style>
   <w:style w:type="paragraph" w:styleId="Titel">
-    <w:name w:val="Titel"/>
-    <w:basedOn w:val="Berschrift"/>
+    <w:name w:val="Title"/>
+    <w:basedOn w:val="Berschrift"/>
+    <w:qFormat/>
     <w:pPr>
       <w:jc w:val="center"/>
     </w:pPr>
@@ -255,8 +262,9 @@
     </w:rPr>
   </w:style>
   <w:style w:type="paragraph" w:styleId="Untertitel">
-    <w:name w:val="Untertitel"/>
-    <w:basedOn w:val="Berschrift"/>
+    <w:name w:val="Subtitle"/>
+    <w:basedOn w:val="Berschrift"/>
+    <w:qFormat/>
     <w:pPr>
       <w:spacing w:before="60" w:after="120"/>
       <w:jc w:val="center"/>

</xml_diff>